<commit_message>
Aggiornamento prototipi e valutazione euristica
</commit_message>
<xml_diff>
--- a/Documentazioni/Valutazione Euristica.docx
+++ b/Documentazioni/Valutazione Euristica.docx
@@ -196,13 +196,13 @@
             <mc:AlternateContent>
               <mc:Choice Requires="wps">
                 <w:drawing>
-                  <wp:anchor distT="0" distB="0" distL="114300" distR="114300" simplePos="0" relativeHeight="251661312" behindDoc="0" locked="0" layoutInCell="1" allowOverlap="1" wp14:anchorId="6C5A3C5E" wp14:editId="3806B8C3">
+                  <wp:anchor distT="0" distB="0" distL="114300" distR="114300" simplePos="0" relativeHeight="251661312" behindDoc="0" locked="0" layoutInCell="1" allowOverlap="1" wp14:anchorId="6C5A3C5E" wp14:editId="32BE36E1">
                     <wp:simplePos x="0" y="0"/>
                     <wp:positionH relativeFrom="page">
-                      <wp:posOffset>246185</wp:posOffset>
+                      <wp:posOffset>148443</wp:posOffset>
                     </wp:positionH>
                     <wp:positionV relativeFrom="page">
-                      <wp:posOffset>8449408</wp:posOffset>
+                      <wp:posOffset>8581194</wp:posOffset>
                     </wp:positionV>
                     <wp:extent cx="7218484" cy="484632"/>
                     <wp:effectExtent l="0" t="0" r="0" b="10795"/>
@@ -278,6 +278,15 @@
                                         <w:szCs w:val="28"/>
                                       </w:rPr>
                                       <w:t>basata sul prototipo di navigazione</w:t>
+                                    </w:r>
+                                    <w:r>
+                                      <w:rPr>
+                                        <w:caps/>
+                                        <w:color w:val="4472C4" w:themeColor="accent1"/>
+                                        <w:sz w:val="28"/>
+                                        <w:szCs w:val="28"/>
+                                      </w:rPr>
+                                      <w:t>, comunicazione, editoriale</w:t>
                                     </w:r>
                                   </w:p>
                                 </w:sdtContent>
@@ -358,7 +367,7 @@
                     <v:stroke joinstyle="miter"/>
                     <v:path gradientshapeok="t" o:connecttype="rect"/>
                   </v:shapetype>
-                  <v:shape id="Casella di testo 129" o:spid="_x0000_s1027" type="#_x0000_t202" style="position:absolute;margin-left:19.4pt;margin-top:665.3pt;width:568.4pt;height:38.15pt;z-index:251661312;visibility:visible;mso-wrap-style:square;mso-width-percent:0;mso-height-percent:0;mso-wrap-distance-left:9pt;mso-wrap-distance-top:0;mso-wrap-distance-right:9pt;mso-wrap-distance-bottom:0;mso-position-horizontal:absolute;mso-position-horizontal-relative:page;mso-position-vertical:absolute;mso-position-vertical-relative:page;mso-width-percent:0;mso-height-percent:0;mso-width-relative:margin;mso-height-relative:margin;v-text-anchor:top" o:gfxdata="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" filled="f" stroked="f" strokeweight=".5pt">
+                  <v:shape id="Casella di testo 129" o:spid="_x0000_s1027" type="#_x0000_t202" style="position:absolute;margin-left:11.7pt;margin-top:675.7pt;width:568.4pt;height:38.15pt;z-index:251661312;visibility:visible;mso-wrap-style:square;mso-width-percent:0;mso-height-percent:0;mso-wrap-distance-left:9pt;mso-wrap-distance-top:0;mso-wrap-distance-right:9pt;mso-wrap-distance-bottom:0;mso-position-horizontal:absolute;mso-position-horizontal-relative:page;mso-position-vertical:absolute;mso-position-vertical-relative:page;mso-width-percent:0;mso-height-percent:0;mso-width-relative:margin;mso-height-relative:margin;v-text-anchor:top" o:gfxdata="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" filled="f" stroked="f" strokeweight=".5pt">
                     <v:textbox inset="1in,0,86.4pt,0">
                       <w:txbxContent>
                         <w:sdt>
@@ -396,6 +405,15 @@
                                   <w:szCs w:val="28"/>
                                 </w:rPr>
                                 <w:t>basata sul prototipo di navigazione</w:t>
+                              </w:r>
+                              <w:r>
+                                <w:rPr>
+                                  <w:caps/>
+                                  <w:color w:val="4472C4" w:themeColor="accent1"/>
+                                  <w:sz w:val="28"/>
+                                  <w:szCs w:val="28"/>
+                                </w:rPr>
+                                <w:t>, comunicazione, editoriale</w:t>
                               </w:r>
                             </w:p>
                           </w:sdtContent>
@@ -879,6 +897,19 @@
       </w:r>
     </w:p>
     <w:p/>
+    <w:p>
+      <w:pPr>
+        <w:pStyle w:val="Titolo2"/>
+        <w:numPr>
+          <w:ilvl w:val="1"/>
+          <w:numId w:val="1"/>
+        </w:numPr>
+      </w:pPr>
+      <w:r>
+        <w:t xml:space="preserve"> Confronto tra prototipo di navigazione e prototipo di comunicazione</w:t>
+      </w:r>
+    </w:p>
+    <w:p/>
     <w:tbl>
       <w:tblPr>
         <w:tblStyle w:val="Grigliatabella"/>
@@ -890,9 +921,9 @@
         <w:tblLook w:val="04A0" w:firstRow="1" w:lastRow="0" w:firstColumn="1" w:lastColumn="0" w:noHBand="0" w:noVBand="1"/>
       </w:tblPr>
       <w:tblGrid>
-        <w:gridCol w:w="1100"/>
+        <w:gridCol w:w="1101"/>
         <w:gridCol w:w="1129"/>
-        <w:gridCol w:w="2605"/>
+        <w:gridCol w:w="2604"/>
         <w:gridCol w:w="1769"/>
         <w:gridCol w:w="2046"/>
         <w:gridCol w:w="979"/>
@@ -900,7 +931,7 @@
       <w:tr>
         <w:tc>
           <w:tcPr>
-            <w:tcW w:w="1100" w:type="dxa"/>
+            <w:tcW w:w="1101" w:type="dxa"/>
             <w:shd w:val="clear" w:color="auto" w:fill="4472C4" w:themeFill="accent1"/>
           </w:tcPr>
           <w:p>
@@ -919,7 +950,7 @@
         </w:tc>
         <w:tc>
           <w:tcPr>
-            <w:tcW w:w="1117" w:type="dxa"/>
+            <w:tcW w:w="1129" w:type="dxa"/>
             <w:shd w:val="clear" w:color="auto" w:fill="4472C4" w:themeFill="accent1"/>
           </w:tcPr>
           <w:p>
@@ -938,7 +969,7 @@
         </w:tc>
         <w:tc>
           <w:tcPr>
-            <w:tcW w:w="2611" w:type="dxa"/>
+            <w:tcW w:w="2604" w:type="dxa"/>
             <w:shd w:val="clear" w:color="auto" w:fill="4472C4" w:themeFill="accent1"/>
           </w:tcPr>
           <w:p>
@@ -957,7 +988,7 @@
         </w:tc>
         <w:tc>
           <w:tcPr>
-            <w:tcW w:w="1771" w:type="dxa"/>
+            <w:tcW w:w="1769" w:type="dxa"/>
             <w:shd w:val="clear" w:color="auto" w:fill="4472C4" w:themeFill="accent1"/>
           </w:tcPr>
           <w:p>
@@ -976,7 +1007,7 @@
         </w:tc>
         <w:tc>
           <w:tcPr>
-            <w:tcW w:w="2049" w:type="dxa"/>
+            <w:tcW w:w="2046" w:type="dxa"/>
             <w:shd w:val="clear" w:color="auto" w:fill="4472C4" w:themeFill="accent1"/>
           </w:tcPr>
           <w:p>
@@ -1023,7 +1054,7 @@
       <w:tr>
         <w:tc>
           <w:tcPr>
-            <w:tcW w:w="1100" w:type="dxa"/>
+            <w:tcW w:w="1101" w:type="dxa"/>
             <w:shd w:val="clear" w:color="auto" w:fill="D9E2F3" w:themeFill="accent1" w:themeFillTint="33"/>
           </w:tcPr>
           <w:p>
@@ -1037,7 +1068,7 @@
         </w:tc>
         <w:tc>
           <w:tcPr>
-            <w:tcW w:w="1117" w:type="dxa"/>
+            <w:tcW w:w="1129" w:type="dxa"/>
             <w:shd w:val="clear" w:color="auto" w:fill="D9E2F3" w:themeFill="accent1" w:themeFillTint="33"/>
           </w:tcPr>
           <w:p>
@@ -1051,7 +1082,7 @@
         </w:tc>
         <w:tc>
           <w:tcPr>
-            <w:tcW w:w="2611" w:type="dxa"/>
+            <w:tcW w:w="2604" w:type="dxa"/>
             <w:shd w:val="clear" w:color="auto" w:fill="D9E2F3" w:themeFill="accent1" w:themeFillTint="33"/>
           </w:tcPr>
           <w:p>
@@ -1075,7 +1106,7 @@
         </w:tc>
         <w:tc>
           <w:tcPr>
-            <w:tcW w:w="1771" w:type="dxa"/>
+            <w:tcW w:w="1769" w:type="dxa"/>
             <w:shd w:val="clear" w:color="auto" w:fill="D9E2F3" w:themeFill="accent1" w:themeFillTint="33"/>
           </w:tcPr>
           <w:p>
@@ -1086,7 +1117,7 @@
         </w:tc>
         <w:tc>
           <w:tcPr>
-            <w:tcW w:w="2049" w:type="dxa"/>
+            <w:tcW w:w="2046" w:type="dxa"/>
             <w:shd w:val="clear" w:color="auto" w:fill="D9E2F3" w:themeFill="accent1" w:themeFillTint="33"/>
           </w:tcPr>
           <w:p>
@@ -1105,7 +1136,7 @@
               <w:jc w:val="center"/>
             </w:pPr>
             <w:r>
-              <w:t>4</w:t>
+              <w:t>2</w:t>
             </w:r>
           </w:p>
         </w:tc>
@@ -1113,7 +1144,7 @@
       <w:tr>
         <w:tc>
           <w:tcPr>
-            <w:tcW w:w="1100" w:type="dxa"/>
+            <w:tcW w:w="1101" w:type="dxa"/>
             <w:shd w:val="clear" w:color="auto" w:fill="auto"/>
           </w:tcPr>
           <w:p>
@@ -1127,7 +1158,7 @@
         </w:tc>
         <w:tc>
           <w:tcPr>
-            <w:tcW w:w="1117" w:type="dxa"/>
+            <w:tcW w:w="1129" w:type="dxa"/>
             <w:shd w:val="clear" w:color="auto" w:fill="auto"/>
           </w:tcPr>
           <w:p>
@@ -1135,13 +1166,13 @@
               <w:jc w:val="center"/>
             </w:pPr>
             <w:r>
-              <w:t>Discipline</w:t>
-            </w:r>
-          </w:p>
-        </w:tc>
-        <w:tc>
-          <w:tcPr>
-            <w:tcW w:w="2611" w:type="dxa"/>
+              <w:t xml:space="preserve">Home </w:t>
+            </w:r>
+          </w:p>
+        </w:tc>
+        <w:tc>
+          <w:tcPr>
+            <w:tcW w:w="2604" w:type="dxa"/>
             <w:shd w:val="clear" w:color="auto" w:fill="auto"/>
           </w:tcPr>
           <w:p>
@@ -1153,21 +1184,59 @@
                 <w:rFonts w:asciiTheme="minorHAnsi" w:hAnsiTheme="minorHAnsi"/>
               </w:rPr>
             </w:pPr>
-          </w:p>
-        </w:tc>
-        <w:tc>
-          <w:tcPr>
-            <w:tcW w:w="1771" w:type="dxa"/>
+            <w:r>
+              <w:rPr>
+                <w:rFonts w:asciiTheme="minorHAnsi" w:hAnsiTheme="minorHAnsi"/>
+              </w:rPr>
+              <w:t>Il nome della casella</w:t>
+            </w:r>
+            <w:r>
+              <w:rPr>
+                <w:rFonts w:asciiTheme="minorHAnsi" w:hAnsiTheme="minorHAnsi"/>
+              </w:rPr>
+              <w:t xml:space="preserve"> </w:t>
+            </w:r>
+            <w:r>
+              <w:rPr>
+                <w:rFonts w:asciiTheme="minorHAnsi" w:hAnsiTheme="minorHAnsi"/>
+              </w:rPr>
+              <w:t xml:space="preserve">‘oggi’ </w:t>
+            </w:r>
+            <w:r>
+              <w:rPr>
+                <w:rFonts w:asciiTheme="minorHAnsi" w:hAnsiTheme="minorHAnsi"/>
+              </w:rPr>
+              <w:t xml:space="preserve">del calendario non lascia intendere il vero </w:t>
+            </w:r>
+            <w:r>
+              <w:rPr>
+                <w:rFonts w:asciiTheme="minorHAnsi" w:hAnsiTheme="minorHAnsi"/>
+              </w:rPr>
+              <w:t>contenuto della sezione</w:t>
+            </w:r>
+          </w:p>
+        </w:tc>
+        <w:tc>
+          <w:tcPr>
+            <w:tcW w:w="1769" w:type="dxa"/>
             <w:shd w:val="clear" w:color="auto" w:fill="auto"/>
           </w:tcPr>
-          <w:p/>
-        </w:tc>
-        <w:tc>
-          <w:tcPr>
-            <w:tcW w:w="2049" w:type="dxa"/>
+          <w:p>
+            <w:r>
+              <w:t>Allineamento tra il mondo del sistema e quello reale</w:t>
+            </w:r>
+          </w:p>
+        </w:tc>
+        <w:tc>
+          <w:tcPr>
+            <w:tcW w:w="2046" w:type="dxa"/>
             <w:shd w:val="clear" w:color="auto" w:fill="auto"/>
           </w:tcPr>
-          <w:p/>
+          <w:p>
+            <w:r>
+              <w:t xml:space="preserve">Sostituire l’etichetta con ‘eventi di oggi’ </w:t>
+            </w:r>
+          </w:p>
         </w:tc>
         <w:tc>
           <w:tcPr>
@@ -1178,13 +1247,16 @@
             <w:pPr>
               <w:jc w:val="center"/>
             </w:pPr>
+            <w:r>
+              <w:t>2</w:t>
+            </w:r>
           </w:p>
         </w:tc>
       </w:tr>
       <w:tr>
         <w:tc>
           <w:tcPr>
-            <w:tcW w:w="1100" w:type="dxa"/>
+            <w:tcW w:w="1101" w:type="dxa"/>
             <w:shd w:val="clear" w:color="auto" w:fill="D9E2F3" w:themeFill="accent1" w:themeFillTint="33"/>
           </w:tcPr>
           <w:p>
@@ -1198,7 +1270,7 @@
         </w:tc>
         <w:tc>
           <w:tcPr>
-            <w:tcW w:w="1117" w:type="dxa"/>
+            <w:tcW w:w="1129" w:type="dxa"/>
             <w:shd w:val="clear" w:color="auto" w:fill="D9E2F3" w:themeFill="accent1" w:themeFillTint="33"/>
           </w:tcPr>
           <w:p>
@@ -1218,7 +1290,7 @@
         </w:tc>
         <w:tc>
           <w:tcPr>
-            <w:tcW w:w="2611" w:type="dxa"/>
+            <w:tcW w:w="2604" w:type="dxa"/>
             <w:shd w:val="clear" w:color="auto" w:fill="D9E2F3" w:themeFill="accent1" w:themeFillTint="33"/>
           </w:tcPr>
           <w:p>
@@ -1234,31 +1306,34 @@
               <w:rPr>
                 <w:rFonts w:asciiTheme="minorHAnsi" w:hAnsiTheme="minorHAnsi"/>
               </w:rPr>
-              <w:t>Nella pagina non si fa distinzione tra le due categorie</w:t>
-            </w:r>
-            <w:r>
-              <w:rPr>
-                <w:rFonts w:asciiTheme="minorHAnsi" w:hAnsiTheme="minorHAnsi"/>
-              </w:rPr>
-              <w:t>. Non è definito lo spazio per i report e per le statistiche</w:t>
-            </w:r>
-            <w:bookmarkStart w:id="0" w:name="_GoBack"/>
-            <w:bookmarkEnd w:id="0"/>
-          </w:p>
-        </w:tc>
-        <w:tc>
-          <w:tcPr>
-            <w:tcW w:w="1771" w:type="dxa"/>
+              <w:t>Nella sezione ‘report e statistiche’ non si fa distinzione tra i verbali e le statistiche</w:t>
+            </w:r>
+          </w:p>
+        </w:tc>
+        <w:tc>
+          <w:tcPr>
+            <w:tcW w:w="1769" w:type="dxa"/>
             <w:shd w:val="clear" w:color="auto" w:fill="D9E2F3" w:themeFill="accent1" w:themeFillTint="33"/>
           </w:tcPr>
-          <w:p/>
-        </w:tc>
-        <w:tc>
-          <w:tcPr>
-            <w:tcW w:w="2049" w:type="dxa"/>
+          <w:p>
+            <w:r>
+              <w:t>Visibilità dello stato di sistema</w:t>
+            </w:r>
+          </w:p>
+        </w:tc>
+        <w:tc>
+          <w:tcPr>
+            <w:tcW w:w="2046" w:type="dxa"/>
             <w:shd w:val="clear" w:color="auto" w:fill="D9E2F3" w:themeFill="accent1" w:themeFillTint="33"/>
           </w:tcPr>
-          <w:p/>
+          <w:p>
+            <w:r>
+              <w:t>Essendo due sezioni distinte bisognereb</w:t>
+            </w:r>
+            <w:r>
+              <w:t>be separarne la visualizzazione</w:t>
+            </w:r>
+          </w:p>
         </w:tc>
         <w:tc>
           <w:tcPr>
@@ -1270,7 +1345,7 @@
               <w:jc w:val="center"/>
             </w:pPr>
             <w:r>
-              <w:t>5</w:t>
+              <w:t>4</w:t>
             </w:r>
           </w:p>
         </w:tc>
@@ -1278,7 +1353,7 @@
       <w:tr>
         <w:tc>
           <w:tcPr>
-            <w:tcW w:w="1100" w:type="dxa"/>
+            <w:tcW w:w="1101" w:type="dxa"/>
             <w:shd w:val="clear" w:color="auto" w:fill="auto"/>
           </w:tcPr>
           <w:p>
@@ -1292,7 +1367,7 @@
         </w:tc>
         <w:tc>
           <w:tcPr>
-            <w:tcW w:w="1117" w:type="dxa"/>
+            <w:tcW w:w="1129" w:type="dxa"/>
             <w:shd w:val="clear" w:color="auto" w:fill="auto"/>
           </w:tcPr>
           <w:p>
@@ -1300,30 +1375,42 @@
               <w:jc w:val="center"/>
             </w:pPr>
             <w:r>
-              <w:t>Home</w:t>
-            </w:r>
-          </w:p>
-        </w:tc>
-        <w:tc>
-          <w:tcPr>
-            <w:tcW w:w="2611" w:type="dxa"/>
+              <w:t>Tutte le pagine</w:t>
+            </w:r>
+          </w:p>
+        </w:tc>
+        <w:tc>
+          <w:tcPr>
+            <w:tcW w:w="2604" w:type="dxa"/>
             <w:shd w:val="clear" w:color="auto" w:fill="auto"/>
           </w:tcPr>
-          <w:p/>
-        </w:tc>
-        <w:tc>
-          <w:tcPr>
-            <w:tcW w:w="1771" w:type="dxa"/>
+          <w:p>
+            <w:r>
+              <w:t>Manca un pulsante per tornare alla Homepage</w:t>
+            </w:r>
+          </w:p>
+        </w:tc>
+        <w:tc>
+          <w:tcPr>
+            <w:tcW w:w="1769" w:type="dxa"/>
             <w:shd w:val="clear" w:color="auto" w:fill="auto"/>
           </w:tcPr>
-          <w:p/>
-        </w:tc>
-        <w:tc>
-          <w:tcPr>
-            <w:tcW w:w="2049" w:type="dxa"/>
+          <w:p>
+            <w:r>
+              <w:t>Controllo da parte dell’utente e sua libertà</w:t>
+            </w:r>
+          </w:p>
+        </w:tc>
+        <w:tc>
+          <w:tcPr>
+            <w:tcW w:w="2046" w:type="dxa"/>
             <w:shd w:val="clear" w:color="auto" w:fill="auto"/>
           </w:tcPr>
-          <w:p/>
+          <w:p>
+            <w:r>
+              <w:t>Inserire un pulsante per tornare alla homepage in tutte le pagine del gestionale</w:t>
+            </w:r>
+          </w:p>
         </w:tc>
         <w:tc>
           <w:tcPr>
@@ -1334,622 +1421,9 @@
             <w:pPr>
               <w:jc w:val="center"/>
             </w:pPr>
-          </w:p>
-        </w:tc>
-      </w:tr>
-      <w:tr>
-        <w:tc>
-          <w:tcPr>
-            <w:tcW w:w="1100" w:type="dxa"/>
-            <w:shd w:val="clear" w:color="auto" w:fill="D9E2F3" w:themeFill="accent1" w:themeFillTint="33"/>
-          </w:tcPr>
-          <w:p>
-            <w:pPr>
-              <w:jc w:val="center"/>
-            </w:pPr>
-          </w:p>
-        </w:tc>
-        <w:tc>
-          <w:tcPr>
-            <w:tcW w:w="1117" w:type="dxa"/>
-            <w:shd w:val="clear" w:color="auto" w:fill="D9E2F3" w:themeFill="accent1" w:themeFillTint="33"/>
-          </w:tcPr>
-          <w:p>
-            <w:pPr>
-              <w:jc w:val="center"/>
-            </w:pPr>
-          </w:p>
-        </w:tc>
-        <w:tc>
-          <w:tcPr>
-            <w:tcW w:w="2611" w:type="dxa"/>
-            <w:shd w:val="clear" w:color="auto" w:fill="D9E2F3" w:themeFill="accent1" w:themeFillTint="33"/>
-          </w:tcPr>
-          <w:p/>
-        </w:tc>
-        <w:tc>
-          <w:tcPr>
-            <w:tcW w:w="1771" w:type="dxa"/>
-            <w:shd w:val="clear" w:color="auto" w:fill="D9E2F3" w:themeFill="accent1" w:themeFillTint="33"/>
-          </w:tcPr>
-          <w:p/>
-        </w:tc>
-        <w:tc>
-          <w:tcPr>
-            <w:tcW w:w="2049" w:type="dxa"/>
-            <w:shd w:val="clear" w:color="auto" w:fill="D9E2F3" w:themeFill="accent1" w:themeFillTint="33"/>
-          </w:tcPr>
-          <w:p/>
-        </w:tc>
-        <w:tc>
-          <w:tcPr>
-            <w:tcW w:w="979" w:type="dxa"/>
-            <w:shd w:val="clear" w:color="auto" w:fill="D9E2F3" w:themeFill="accent1" w:themeFillTint="33"/>
-          </w:tcPr>
-          <w:p>
-            <w:pPr>
-              <w:jc w:val="center"/>
-            </w:pPr>
-          </w:p>
-        </w:tc>
-      </w:tr>
-      <w:tr>
-        <w:tc>
-          <w:tcPr>
-            <w:tcW w:w="1100" w:type="dxa"/>
-            <w:shd w:val="clear" w:color="auto" w:fill="auto"/>
-          </w:tcPr>
-          <w:p>
-            <w:pPr>
-              <w:jc w:val="center"/>
-            </w:pPr>
-          </w:p>
-        </w:tc>
-        <w:tc>
-          <w:tcPr>
-            <w:tcW w:w="1117" w:type="dxa"/>
-            <w:shd w:val="clear" w:color="auto" w:fill="auto"/>
-          </w:tcPr>
-          <w:p>
-            <w:pPr>
-              <w:jc w:val="center"/>
-            </w:pPr>
-          </w:p>
-        </w:tc>
-        <w:tc>
-          <w:tcPr>
-            <w:tcW w:w="2611" w:type="dxa"/>
-            <w:shd w:val="clear" w:color="auto" w:fill="auto"/>
-          </w:tcPr>
-          <w:p/>
-        </w:tc>
-        <w:tc>
-          <w:tcPr>
-            <w:tcW w:w="1771" w:type="dxa"/>
-            <w:shd w:val="clear" w:color="auto" w:fill="auto"/>
-          </w:tcPr>
-          <w:p/>
-        </w:tc>
-        <w:tc>
-          <w:tcPr>
-            <w:tcW w:w="2049" w:type="dxa"/>
-            <w:shd w:val="clear" w:color="auto" w:fill="auto"/>
-          </w:tcPr>
-          <w:p/>
-        </w:tc>
-        <w:tc>
-          <w:tcPr>
-            <w:tcW w:w="979" w:type="dxa"/>
-            <w:shd w:val="clear" w:color="auto" w:fill="auto"/>
-          </w:tcPr>
-          <w:p>
-            <w:pPr>
-              <w:jc w:val="center"/>
-            </w:pPr>
-          </w:p>
-        </w:tc>
-      </w:tr>
-      <w:tr>
-        <w:tc>
-          <w:tcPr>
-            <w:tcW w:w="1100" w:type="dxa"/>
-            <w:shd w:val="clear" w:color="auto" w:fill="D9E2F3" w:themeFill="accent1" w:themeFillTint="33"/>
-          </w:tcPr>
-          <w:p>
-            <w:pPr>
-              <w:jc w:val="center"/>
-            </w:pPr>
-          </w:p>
-        </w:tc>
-        <w:tc>
-          <w:tcPr>
-            <w:tcW w:w="1117" w:type="dxa"/>
-            <w:shd w:val="clear" w:color="auto" w:fill="D9E2F3" w:themeFill="accent1" w:themeFillTint="33"/>
-          </w:tcPr>
-          <w:p>
-            <w:pPr>
-              <w:jc w:val="center"/>
-            </w:pPr>
-          </w:p>
-        </w:tc>
-        <w:tc>
-          <w:tcPr>
-            <w:tcW w:w="2611" w:type="dxa"/>
-            <w:shd w:val="clear" w:color="auto" w:fill="D9E2F3" w:themeFill="accent1" w:themeFillTint="33"/>
-          </w:tcPr>
-          <w:p/>
-        </w:tc>
-        <w:tc>
-          <w:tcPr>
-            <w:tcW w:w="1771" w:type="dxa"/>
-            <w:shd w:val="clear" w:color="auto" w:fill="D9E2F3" w:themeFill="accent1" w:themeFillTint="33"/>
-          </w:tcPr>
-          <w:p/>
-        </w:tc>
-        <w:tc>
-          <w:tcPr>
-            <w:tcW w:w="2049" w:type="dxa"/>
-            <w:shd w:val="clear" w:color="auto" w:fill="D9E2F3" w:themeFill="accent1" w:themeFillTint="33"/>
-          </w:tcPr>
-          <w:p/>
-        </w:tc>
-        <w:tc>
-          <w:tcPr>
-            <w:tcW w:w="979" w:type="dxa"/>
-            <w:shd w:val="clear" w:color="auto" w:fill="D9E2F3" w:themeFill="accent1" w:themeFillTint="33"/>
-          </w:tcPr>
-          <w:p>
-            <w:pPr>
-              <w:jc w:val="center"/>
-            </w:pPr>
-          </w:p>
-        </w:tc>
-      </w:tr>
-      <w:tr>
-        <w:tc>
-          <w:tcPr>
-            <w:tcW w:w="1100" w:type="dxa"/>
-            <w:shd w:val="clear" w:color="auto" w:fill="auto"/>
-          </w:tcPr>
-          <w:p>
-            <w:pPr>
-              <w:jc w:val="center"/>
-            </w:pPr>
-          </w:p>
-        </w:tc>
-        <w:tc>
-          <w:tcPr>
-            <w:tcW w:w="1117" w:type="dxa"/>
-            <w:shd w:val="clear" w:color="auto" w:fill="auto"/>
-          </w:tcPr>
-          <w:p>
-            <w:pPr>
-              <w:jc w:val="center"/>
-            </w:pPr>
-          </w:p>
-        </w:tc>
-        <w:tc>
-          <w:tcPr>
-            <w:tcW w:w="2611" w:type="dxa"/>
-            <w:shd w:val="clear" w:color="auto" w:fill="auto"/>
-          </w:tcPr>
-          <w:p/>
-        </w:tc>
-        <w:tc>
-          <w:tcPr>
-            <w:tcW w:w="1771" w:type="dxa"/>
-            <w:shd w:val="clear" w:color="auto" w:fill="auto"/>
-          </w:tcPr>
-          <w:p/>
-        </w:tc>
-        <w:tc>
-          <w:tcPr>
-            <w:tcW w:w="2049" w:type="dxa"/>
-            <w:shd w:val="clear" w:color="auto" w:fill="auto"/>
-          </w:tcPr>
-          <w:p/>
-        </w:tc>
-        <w:tc>
-          <w:tcPr>
-            <w:tcW w:w="979" w:type="dxa"/>
-            <w:shd w:val="clear" w:color="auto" w:fill="auto"/>
-          </w:tcPr>
-          <w:p>
-            <w:pPr>
-              <w:jc w:val="center"/>
-            </w:pPr>
-          </w:p>
-        </w:tc>
-      </w:tr>
-      <w:tr>
-        <w:tc>
-          <w:tcPr>
-            <w:tcW w:w="1100" w:type="dxa"/>
-            <w:shd w:val="clear" w:color="auto" w:fill="D9E2F3" w:themeFill="accent1" w:themeFillTint="33"/>
-          </w:tcPr>
-          <w:p>
-            <w:pPr>
-              <w:jc w:val="center"/>
-            </w:pPr>
-          </w:p>
-        </w:tc>
-        <w:tc>
-          <w:tcPr>
-            <w:tcW w:w="1117" w:type="dxa"/>
-            <w:shd w:val="clear" w:color="auto" w:fill="D9E2F3" w:themeFill="accent1" w:themeFillTint="33"/>
-          </w:tcPr>
-          <w:p>
-            <w:pPr>
-              <w:jc w:val="center"/>
-            </w:pPr>
-          </w:p>
-        </w:tc>
-        <w:tc>
-          <w:tcPr>
-            <w:tcW w:w="2611" w:type="dxa"/>
-            <w:shd w:val="clear" w:color="auto" w:fill="D9E2F3" w:themeFill="accent1" w:themeFillTint="33"/>
-          </w:tcPr>
-          <w:p/>
-        </w:tc>
-        <w:tc>
-          <w:tcPr>
-            <w:tcW w:w="1771" w:type="dxa"/>
-            <w:shd w:val="clear" w:color="auto" w:fill="D9E2F3" w:themeFill="accent1" w:themeFillTint="33"/>
-          </w:tcPr>
-          <w:p/>
-        </w:tc>
-        <w:tc>
-          <w:tcPr>
-            <w:tcW w:w="2049" w:type="dxa"/>
-            <w:shd w:val="clear" w:color="auto" w:fill="D9E2F3" w:themeFill="accent1" w:themeFillTint="33"/>
-          </w:tcPr>
-          <w:p/>
-        </w:tc>
-        <w:tc>
-          <w:tcPr>
-            <w:tcW w:w="979" w:type="dxa"/>
-            <w:shd w:val="clear" w:color="auto" w:fill="D9E2F3" w:themeFill="accent1" w:themeFillTint="33"/>
-          </w:tcPr>
-          <w:p>
-            <w:pPr>
-              <w:jc w:val="center"/>
-            </w:pPr>
-          </w:p>
-        </w:tc>
-      </w:tr>
-      <w:tr>
-        <w:tc>
-          <w:tcPr>
-            <w:tcW w:w="1100" w:type="dxa"/>
-            <w:shd w:val="clear" w:color="auto" w:fill="auto"/>
-          </w:tcPr>
-          <w:p>
-            <w:pPr>
-              <w:jc w:val="center"/>
-            </w:pPr>
-          </w:p>
-        </w:tc>
-        <w:tc>
-          <w:tcPr>
-            <w:tcW w:w="1117" w:type="dxa"/>
-            <w:shd w:val="clear" w:color="auto" w:fill="auto"/>
-          </w:tcPr>
-          <w:p>
-            <w:pPr>
-              <w:jc w:val="center"/>
-            </w:pPr>
-          </w:p>
-        </w:tc>
-        <w:tc>
-          <w:tcPr>
-            <w:tcW w:w="2611" w:type="dxa"/>
-            <w:shd w:val="clear" w:color="auto" w:fill="auto"/>
-          </w:tcPr>
-          <w:p/>
-        </w:tc>
-        <w:tc>
-          <w:tcPr>
-            <w:tcW w:w="1771" w:type="dxa"/>
-            <w:shd w:val="clear" w:color="auto" w:fill="auto"/>
-          </w:tcPr>
-          <w:p/>
-        </w:tc>
-        <w:tc>
-          <w:tcPr>
-            <w:tcW w:w="2049" w:type="dxa"/>
-            <w:shd w:val="clear" w:color="auto" w:fill="auto"/>
-          </w:tcPr>
-          <w:p/>
-        </w:tc>
-        <w:tc>
-          <w:tcPr>
-            <w:tcW w:w="979" w:type="dxa"/>
-            <w:shd w:val="clear" w:color="auto" w:fill="auto"/>
-          </w:tcPr>
-          <w:p>
-            <w:pPr>
-              <w:jc w:val="center"/>
-            </w:pPr>
-          </w:p>
-        </w:tc>
-      </w:tr>
-      <w:tr>
-        <w:tc>
-          <w:tcPr>
-            <w:tcW w:w="1100" w:type="dxa"/>
-            <w:shd w:val="clear" w:color="auto" w:fill="D9E2F3" w:themeFill="accent1" w:themeFillTint="33"/>
-          </w:tcPr>
-          <w:p>
-            <w:pPr>
-              <w:jc w:val="center"/>
-            </w:pPr>
-          </w:p>
-        </w:tc>
-        <w:tc>
-          <w:tcPr>
-            <w:tcW w:w="1117" w:type="dxa"/>
-            <w:shd w:val="clear" w:color="auto" w:fill="D9E2F3" w:themeFill="accent1" w:themeFillTint="33"/>
-          </w:tcPr>
-          <w:p>
-            <w:pPr>
-              <w:jc w:val="center"/>
-            </w:pPr>
-          </w:p>
-        </w:tc>
-        <w:tc>
-          <w:tcPr>
-            <w:tcW w:w="2611" w:type="dxa"/>
-            <w:shd w:val="clear" w:color="auto" w:fill="D9E2F3" w:themeFill="accent1" w:themeFillTint="33"/>
-          </w:tcPr>
-          <w:p/>
-        </w:tc>
-        <w:tc>
-          <w:tcPr>
-            <w:tcW w:w="1771" w:type="dxa"/>
-            <w:shd w:val="clear" w:color="auto" w:fill="D9E2F3" w:themeFill="accent1" w:themeFillTint="33"/>
-          </w:tcPr>
-          <w:p/>
-        </w:tc>
-        <w:tc>
-          <w:tcPr>
-            <w:tcW w:w="2049" w:type="dxa"/>
-            <w:shd w:val="clear" w:color="auto" w:fill="D9E2F3" w:themeFill="accent1" w:themeFillTint="33"/>
-          </w:tcPr>
-          <w:p/>
-        </w:tc>
-        <w:tc>
-          <w:tcPr>
-            <w:tcW w:w="979" w:type="dxa"/>
-            <w:shd w:val="clear" w:color="auto" w:fill="D9E2F3" w:themeFill="accent1" w:themeFillTint="33"/>
-          </w:tcPr>
-          <w:p>
-            <w:pPr>
-              <w:jc w:val="center"/>
-            </w:pPr>
-          </w:p>
-        </w:tc>
-      </w:tr>
-      <w:tr>
-        <w:tc>
-          <w:tcPr>
-            <w:tcW w:w="1100" w:type="dxa"/>
-            <w:shd w:val="clear" w:color="auto" w:fill="auto"/>
-          </w:tcPr>
-          <w:p>
-            <w:pPr>
-              <w:jc w:val="center"/>
-            </w:pPr>
-          </w:p>
-        </w:tc>
-        <w:tc>
-          <w:tcPr>
-            <w:tcW w:w="1117" w:type="dxa"/>
-            <w:shd w:val="clear" w:color="auto" w:fill="auto"/>
-          </w:tcPr>
-          <w:p>
-            <w:pPr>
-              <w:jc w:val="center"/>
-            </w:pPr>
-          </w:p>
-        </w:tc>
-        <w:tc>
-          <w:tcPr>
-            <w:tcW w:w="2611" w:type="dxa"/>
-            <w:shd w:val="clear" w:color="auto" w:fill="auto"/>
-          </w:tcPr>
-          <w:p/>
-        </w:tc>
-        <w:tc>
-          <w:tcPr>
-            <w:tcW w:w="1771" w:type="dxa"/>
-            <w:shd w:val="clear" w:color="auto" w:fill="auto"/>
-          </w:tcPr>
-          <w:p/>
-        </w:tc>
-        <w:tc>
-          <w:tcPr>
-            <w:tcW w:w="2049" w:type="dxa"/>
-            <w:shd w:val="clear" w:color="auto" w:fill="auto"/>
-          </w:tcPr>
-          <w:p/>
-        </w:tc>
-        <w:tc>
-          <w:tcPr>
-            <w:tcW w:w="979" w:type="dxa"/>
-            <w:shd w:val="clear" w:color="auto" w:fill="auto"/>
-          </w:tcPr>
-          <w:p>
-            <w:pPr>
-              <w:jc w:val="center"/>
-            </w:pPr>
-          </w:p>
-        </w:tc>
-      </w:tr>
-      <w:tr>
-        <w:tc>
-          <w:tcPr>
-            <w:tcW w:w="1100" w:type="dxa"/>
-            <w:shd w:val="clear" w:color="auto" w:fill="D9E2F3" w:themeFill="accent1" w:themeFillTint="33"/>
-          </w:tcPr>
-          <w:p>
-            <w:pPr>
-              <w:jc w:val="center"/>
-            </w:pPr>
-          </w:p>
-        </w:tc>
-        <w:tc>
-          <w:tcPr>
-            <w:tcW w:w="1117" w:type="dxa"/>
-            <w:shd w:val="clear" w:color="auto" w:fill="D9E2F3" w:themeFill="accent1" w:themeFillTint="33"/>
-          </w:tcPr>
-          <w:p>
-            <w:pPr>
-              <w:jc w:val="center"/>
-            </w:pPr>
-          </w:p>
-        </w:tc>
-        <w:tc>
-          <w:tcPr>
-            <w:tcW w:w="2611" w:type="dxa"/>
-            <w:shd w:val="clear" w:color="auto" w:fill="D9E2F3" w:themeFill="accent1" w:themeFillTint="33"/>
-          </w:tcPr>
-          <w:p/>
-        </w:tc>
-        <w:tc>
-          <w:tcPr>
-            <w:tcW w:w="1771" w:type="dxa"/>
-            <w:shd w:val="clear" w:color="auto" w:fill="D9E2F3" w:themeFill="accent1" w:themeFillTint="33"/>
-          </w:tcPr>
-          <w:p/>
-        </w:tc>
-        <w:tc>
-          <w:tcPr>
-            <w:tcW w:w="2049" w:type="dxa"/>
-            <w:shd w:val="clear" w:color="auto" w:fill="D9E2F3" w:themeFill="accent1" w:themeFillTint="33"/>
-          </w:tcPr>
-          <w:p/>
-        </w:tc>
-        <w:tc>
-          <w:tcPr>
-            <w:tcW w:w="979" w:type="dxa"/>
-            <w:shd w:val="clear" w:color="auto" w:fill="D9E2F3" w:themeFill="accent1" w:themeFillTint="33"/>
-          </w:tcPr>
-          <w:p>
-            <w:pPr>
-              <w:jc w:val="center"/>
-            </w:pPr>
-          </w:p>
-        </w:tc>
-      </w:tr>
-      <w:tr>
-        <w:tc>
-          <w:tcPr>
-            <w:tcW w:w="1100" w:type="dxa"/>
-            <w:shd w:val="clear" w:color="auto" w:fill="auto"/>
-          </w:tcPr>
-          <w:p>
-            <w:pPr>
-              <w:jc w:val="center"/>
-            </w:pPr>
-          </w:p>
-        </w:tc>
-        <w:tc>
-          <w:tcPr>
-            <w:tcW w:w="1117" w:type="dxa"/>
-            <w:shd w:val="clear" w:color="auto" w:fill="auto"/>
-          </w:tcPr>
-          <w:p>
-            <w:pPr>
-              <w:jc w:val="center"/>
-            </w:pPr>
-          </w:p>
-        </w:tc>
-        <w:tc>
-          <w:tcPr>
-            <w:tcW w:w="2611" w:type="dxa"/>
-            <w:shd w:val="clear" w:color="auto" w:fill="auto"/>
-          </w:tcPr>
-          <w:p/>
-        </w:tc>
-        <w:tc>
-          <w:tcPr>
-            <w:tcW w:w="1771" w:type="dxa"/>
-            <w:shd w:val="clear" w:color="auto" w:fill="auto"/>
-          </w:tcPr>
-          <w:p/>
-        </w:tc>
-        <w:tc>
-          <w:tcPr>
-            <w:tcW w:w="2049" w:type="dxa"/>
-            <w:shd w:val="clear" w:color="auto" w:fill="auto"/>
-          </w:tcPr>
-          <w:p/>
-        </w:tc>
-        <w:tc>
-          <w:tcPr>
-            <w:tcW w:w="979" w:type="dxa"/>
-            <w:shd w:val="clear" w:color="auto" w:fill="auto"/>
-          </w:tcPr>
-          <w:p>
-            <w:pPr>
-              <w:jc w:val="center"/>
-            </w:pPr>
-          </w:p>
-        </w:tc>
-      </w:tr>
-      <w:tr>
-        <w:tc>
-          <w:tcPr>
-            <w:tcW w:w="1100" w:type="dxa"/>
-            <w:shd w:val="clear" w:color="auto" w:fill="D9E2F3" w:themeFill="accent1" w:themeFillTint="33"/>
-          </w:tcPr>
-          <w:p>
-            <w:pPr>
-              <w:jc w:val="center"/>
-            </w:pPr>
-          </w:p>
-        </w:tc>
-        <w:tc>
-          <w:tcPr>
-            <w:tcW w:w="1117" w:type="dxa"/>
-            <w:shd w:val="clear" w:color="auto" w:fill="D9E2F3" w:themeFill="accent1" w:themeFillTint="33"/>
-          </w:tcPr>
-          <w:p>
-            <w:pPr>
-              <w:jc w:val="center"/>
-            </w:pPr>
-          </w:p>
-        </w:tc>
-        <w:tc>
-          <w:tcPr>
-            <w:tcW w:w="2611" w:type="dxa"/>
-            <w:shd w:val="clear" w:color="auto" w:fill="D9E2F3" w:themeFill="accent1" w:themeFillTint="33"/>
-          </w:tcPr>
-          <w:p/>
-        </w:tc>
-        <w:tc>
-          <w:tcPr>
-            <w:tcW w:w="1771" w:type="dxa"/>
-            <w:shd w:val="clear" w:color="auto" w:fill="D9E2F3" w:themeFill="accent1" w:themeFillTint="33"/>
-          </w:tcPr>
-          <w:p/>
-        </w:tc>
-        <w:tc>
-          <w:tcPr>
-            <w:tcW w:w="2049" w:type="dxa"/>
-            <w:shd w:val="clear" w:color="auto" w:fill="D9E2F3" w:themeFill="accent1" w:themeFillTint="33"/>
-          </w:tcPr>
-          <w:p/>
-        </w:tc>
-        <w:tc>
-          <w:tcPr>
-            <w:tcW w:w="979" w:type="dxa"/>
-            <w:shd w:val="clear" w:color="auto" w:fill="D9E2F3" w:themeFill="accent1" w:themeFillTint="33"/>
-          </w:tcPr>
-          <w:p>
-            <w:pPr>
-              <w:jc w:val="center"/>
-            </w:pPr>
+            <w:r>
+              <w:t>5</w:t>
+            </w:r>
           </w:p>
         </w:tc>
       </w:tr>
@@ -1957,9 +1431,522 @@
     <w:p>
       <w:pPr>
         <w:pStyle w:val="Titolo1"/>
-        <w:jc w:val="center"/>
       </w:pPr>
     </w:p>
+    <w:p/>
+    <w:p/>
+    <w:p/>
+    <w:p/>
+    <w:p/>
+    <w:p/>
+    <w:p/>
+    <w:p/>
+    <w:p/>
+    <w:p>
+      <w:bookmarkStart w:id="0" w:name="_GoBack"/>
+      <w:bookmarkEnd w:id="0"/>
+    </w:p>
+    <w:p>
+      <w:pPr>
+        <w:pStyle w:val="Titolo2"/>
+        <w:numPr>
+          <w:ilvl w:val="1"/>
+          <w:numId w:val="1"/>
+        </w:numPr>
+      </w:pPr>
+      <w:r>
+        <w:lastRenderedPageBreak/>
+        <w:t xml:space="preserve"> Confronto tra prototipo di comunicazione e prototipo editoriale</w:t>
+      </w:r>
+    </w:p>
+    <w:p/>
+    <w:p/>
+    <w:tbl>
+      <w:tblPr>
+        <w:tblStyle w:val="Grigliatabella"/>
+        <w:tblpPr w:leftFromText="141" w:rightFromText="141" w:vertAnchor="text" w:horzAnchor="margin" w:tblpY="38"/>
+        <w:tblW w:w="9628" w:type="dxa"/>
+        <w:tblCellMar>
+          <w:left w:w="103" w:type="dxa"/>
+        </w:tblCellMar>
+        <w:tblLook w:val="04A0" w:firstRow="1" w:lastRow="0" w:firstColumn="1" w:lastColumn="0" w:noHBand="0" w:noVBand="1"/>
+      </w:tblPr>
+      <w:tblGrid>
+        <w:gridCol w:w="1101"/>
+        <w:gridCol w:w="1129"/>
+        <w:gridCol w:w="2604"/>
+        <w:gridCol w:w="1769"/>
+        <w:gridCol w:w="2046"/>
+        <w:gridCol w:w="979"/>
+      </w:tblGrid>
+      <w:tr>
+        <w:tc>
+          <w:tcPr>
+            <w:tcW w:w="1101" w:type="dxa"/>
+            <w:shd w:val="clear" w:color="auto" w:fill="4472C4" w:themeFill="accent1"/>
+          </w:tcPr>
+          <w:p>
+            <w:pPr>
+              <w:rPr>
+                <w:b/>
+              </w:rPr>
+            </w:pPr>
+            <w:r>
+              <w:rPr>
+                <w:b/>
+              </w:rPr>
+              <w:t>N.ro problema</w:t>
+            </w:r>
+          </w:p>
+        </w:tc>
+        <w:tc>
+          <w:tcPr>
+            <w:tcW w:w="1129" w:type="dxa"/>
+            <w:shd w:val="clear" w:color="auto" w:fill="4472C4" w:themeFill="accent1"/>
+          </w:tcPr>
+          <w:p>
+            <w:pPr>
+              <w:rPr>
+                <w:b/>
+              </w:rPr>
+            </w:pPr>
+            <w:r>
+              <w:rPr>
+                <w:b/>
+              </w:rPr>
+              <w:t>Locazione</w:t>
+            </w:r>
+          </w:p>
+        </w:tc>
+        <w:tc>
+          <w:tcPr>
+            <w:tcW w:w="2604" w:type="dxa"/>
+            <w:shd w:val="clear" w:color="auto" w:fill="4472C4" w:themeFill="accent1"/>
+          </w:tcPr>
+          <w:p>
+            <w:pPr>
+              <w:rPr>
+                <w:b/>
+              </w:rPr>
+            </w:pPr>
+            <w:r>
+              <w:rPr>
+                <w:b/>
+              </w:rPr>
+              <w:t>Problema</w:t>
+            </w:r>
+          </w:p>
+        </w:tc>
+        <w:tc>
+          <w:tcPr>
+            <w:tcW w:w="1769" w:type="dxa"/>
+            <w:shd w:val="clear" w:color="auto" w:fill="4472C4" w:themeFill="accent1"/>
+          </w:tcPr>
+          <w:p>
+            <w:pPr>
+              <w:rPr>
+                <w:b/>
+              </w:rPr>
+            </w:pPr>
+            <w:r>
+              <w:rPr>
+                <w:b/>
+              </w:rPr>
+              <w:t>Euristica violata</w:t>
+            </w:r>
+          </w:p>
+        </w:tc>
+        <w:tc>
+          <w:tcPr>
+            <w:tcW w:w="2046" w:type="dxa"/>
+            <w:shd w:val="clear" w:color="auto" w:fill="4472C4" w:themeFill="accent1"/>
+          </w:tcPr>
+          <w:p>
+            <w:pPr>
+              <w:rPr>
+                <w:b/>
+              </w:rPr>
+            </w:pPr>
+            <w:r>
+              <w:rPr>
+                <w:b/>
+              </w:rPr>
+              <w:t>Possibile soluzione</w:t>
+            </w:r>
+          </w:p>
+        </w:tc>
+        <w:tc>
+          <w:tcPr>
+            <w:tcW w:w="979" w:type="dxa"/>
+            <w:shd w:val="clear" w:color="auto" w:fill="4472C4" w:themeFill="accent1"/>
+          </w:tcPr>
+          <w:p>
+            <w:pPr>
+              <w:rPr>
+                <w:b/>
+              </w:rPr>
+            </w:pPr>
+            <w:r>
+              <w:rPr>
+                <w:b/>
+              </w:rPr>
+              <w:t xml:space="preserve">Grado di severità </w:t>
+            </w:r>
+            <w:r>
+              <w:rPr>
+                <w:rStyle w:val="Rimandonotaapidipagina"/>
+                <w:b/>
+              </w:rPr>
+              <w:footnoteReference w:id="2"/>
+            </w:r>
+          </w:p>
+        </w:tc>
+      </w:tr>
+      <w:tr>
+        <w:tc>
+          <w:tcPr>
+            <w:tcW w:w="1101" w:type="dxa"/>
+            <w:shd w:val="clear" w:color="auto" w:fill="D9E2F3" w:themeFill="accent1" w:themeFillTint="33"/>
+          </w:tcPr>
+          <w:p>
+            <w:pPr>
+              <w:jc w:val="center"/>
+            </w:pPr>
+            <w:r>
+              <w:t>1</w:t>
+            </w:r>
+          </w:p>
+        </w:tc>
+        <w:tc>
+          <w:tcPr>
+            <w:tcW w:w="1129" w:type="dxa"/>
+            <w:shd w:val="clear" w:color="auto" w:fill="D9E2F3" w:themeFill="accent1" w:themeFillTint="33"/>
+          </w:tcPr>
+          <w:p>
+            <w:pPr>
+              <w:jc w:val="center"/>
+            </w:pPr>
+            <w:r>
+              <w:t>Home</w:t>
+            </w:r>
+          </w:p>
+        </w:tc>
+        <w:tc>
+          <w:tcPr>
+            <w:tcW w:w="2604" w:type="dxa"/>
+            <w:shd w:val="clear" w:color="auto" w:fill="D9E2F3" w:themeFill="accent1" w:themeFillTint="33"/>
+          </w:tcPr>
+          <w:p>
+            <w:pPr>
+              <w:tabs>
+                <w:tab w:val="center" w:pos="1191"/>
+              </w:tabs>
+            </w:pPr>
+            <w:r>
+              <w:t xml:space="preserve">L’etichetta della voce del </w:t>
+            </w:r>
+            <w:proofErr w:type="spellStart"/>
+            <w:r>
+              <w:t>menù</w:t>
+            </w:r>
+            <w:proofErr w:type="spellEnd"/>
+            <w:r>
+              <w:t xml:space="preserve"> ‘report e statistiche’ non è coerente con il contenuto della sezione</w:t>
+            </w:r>
+          </w:p>
+        </w:tc>
+        <w:tc>
+          <w:tcPr>
+            <w:tcW w:w="1769" w:type="dxa"/>
+            <w:shd w:val="clear" w:color="auto" w:fill="D9E2F3" w:themeFill="accent1" w:themeFillTint="33"/>
+          </w:tcPr>
+          <w:p>
+            <w:r>
+              <w:t>Allineamento tra il mondo del sistema e quello reale; Coerenza e standard</w:t>
+            </w:r>
+          </w:p>
+        </w:tc>
+        <w:tc>
+          <w:tcPr>
+            <w:tcW w:w="2046" w:type="dxa"/>
+            <w:shd w:val="clear" w:color="auto" w:fill="D9E2F3" w:themeFill="accent1" w:themeFillTint="33"/>
+          </w:tcPr>
+          <w:p>
+            <w:r>
+              <w:t xml:space="preserve">Sostituire l’etichetta con ‘verbali e statistiche’. </w:t>
+            </w:r>
+          </w:p>
+        </w:tc>
+        <w:tc>
+          <w:tcPr>
+            <w:tcW w:w="979" w:type="dxa"/>
+            <w:shd w:val="clear" w:color="auto" w:fill="D9E2F3" w:themeFill="accent1" w:themeFillTint="33"/>
+          </w:tcPr>
+          <w:p>
+            <w:pPr>
+              <w:jc w:val="center"/>
+            </w:pPr>
+            <w:r>
+              <w:t>2</w:t>
+            </w:r>
+          </w:p>
+        </w:tc>
+      </w:tr>
+      <w:tr>
+        <w:tc>
+          <w:tcPr>
+            <w:tcW w:w="1101" w:type="dxa"/>
+            <w:shd w:val="clear" w:color="auto" w:fill="auto"/>
+          </w:tcPr>
+          <w:p>
+            <w:pPr>
+              <w:jc w:val="center"/>
+            </w:pPr>
+            <w:r>
+              <w:t>2</w:t>
+            </w:r>
+          </w:p>
+        </w:tc>
+        <w:tc>
+          <w:tcPr>
+            <w:tcW w:w="1129" w:type="dxa"/>
+            <w:shd w:val="clear" w:color="auto" w:fill="auto"/>
+          </w:tcPr>
+          <w:p>
+            <w:pPr>
+              <w:jc w:val="center"/>
+            </w:pPr>
+            <w:r>
+              <w:t xml:space="preserve">Home </w:t>
+            </w:r>
+          </w:p>
+        </w:tc>
+        <w:tc>
+          <w:tcPr>
+            <w:tcW w:w="2604" w:type="dxa"/>
+            <w:shd w:val="clear" w:color="auto" w:fill="auto"/>
+          </w:tcPr>
+          <w:p>
+            <w:pPr>
+              <w:pStyle w:val="NormaleWeb"/>
+              <w:spacing w:beforeAutospacing="0" w:after="0" w:afterAutospacing="0"/>
+              <w:textAlignment w:val="baseline"/>
+              <w:rPr>
+                <w:rFonts w:asciiTheme="minorHAnsi" w:hAnsiTheme="minorHAnsi"/>
+              </w:rPr>
+            </w:pPr>
+            <w:r>
+              <w:rPr>
+                <w:rFonts w:asciiTheme="minorHAnsi" w:hAnsiTheme="minorHAnsi"/>
+              </w:rPr>
+              <w:t>Il nome della casella ‘oggi’ del calendario non lascia intendere il vero contenuto della sezione</w:t>
+            </w:r>
+          </w:p>
+        </w:tc>
+        <w:tc>
+          <w:tcPr>
+            <w:tcW w:w="1769" w:type="dxa"/>
+            <w:shd w:val="clear" w:color="auto" w:fill="auto"/>
+          </w:tcPr>
+          <w:p>
+            <w:r>
+              <w:t>Allineamento tra il mondo del sistema e quello reale</w:t>
+            </w:r>
+          </w:p>
+        </w:tc>
+        <w:tc>
+          <w:tcPr>
+            <w:tcW w:w="2046" w:type="dxa"/>
+            <w:shd w:val="clear" w:color="auto" w:fill="auto"/>
+          </w:tcPr>
+          <w:p>
+            <w:r>
+              <w:t xml:space="preserve">Sostituire l’etichetta con ‘eventi di oggi’ </w:t>
+            </w:r>
+          </w:p>
+        </w:tc>
+        <w:tc>
+          <w:tcPr>
+            <w:tcW w:w="979" w:type="dxa"/>
+            <w:shd w:val="clear" w:color="auto" w:fill="auto"/>
+          </w:tcPr>
+          <w:p>
+            <w:pPr>
+              <w:jc w:val="center"/>
+            </w:pPr>
+            <w:r>
+              <w:t>2</w:t>
+            </w:r>
+          </w:p>
+        </w:tc>
+      </w:tr>
+      <w:tr>
+        <w:tc>
+          <w:tcPr>
+            <w:tcW w:w="1101" w:type="dxa"/>
+            <w:shd w:val="clear" w:color="auto" w:fill="D9E2F3" w:themeFill="accent1" w:themeFillTint="33"/>
+          </w:tcPr>
+          <w:p>
+            <w:pPr>
+              <w:jc w:val="center"/>
+            </w:pPr>
+            <w:r>
+              <w:t>3</w:t>
+            </w:r>
+          </w:p>
+        </w:tc>
+        <w:tc>
+          <w:tcPr>
+            <w:tcW w:w="1129" w:type="dxa"/>
+            <w:shd w:val="clear" w:color="auto" w:fill="D9E2F3" w:themeFill="accent1" w:themeFillTint="33"/>
+          </w:tcPr>
+          <w:p>
+            <w:pPr>
+              <w:jc w:val="center"/>
+            </w:pPr>
+            <w:r>
+              <w:t>Report e statistiche</w:t>
+            </w:r>
+          </w:p>
+        </w:tc>
+        <w:tc>
+          <w:tcPr>
+            <w:tcW w:w="2604" w:type="dxa"/>
+            <w:shd w:val="clear" w:color="auto" w:fill="D9E2F3" w:themeFill="accent1" w:themeFillTint="33"/>
+          </w:tcPr>
+          <w:p>
+            <w:pPr>
+              <w:pStyle w:val="NormaleWeb"/>
+              <w:spacing w:beforeAutospacing="0" w:after="0" w:afterAutospacing="0"/>
+              <w:textAlignment w:val="baseline"/>
+              <w:rPr>
+                <w:rFonts w:asciiTheme="minorHAnsi" w:hAnsiTheme="minorHAnsi"/>
+              </w:rPr>
+            </w:pPr>
+            <w:r>
+              <w:rPr>
+                <w:rFonts w:asciiTheme="minorHAnsi" w:hAnsiTheme="minorHAnsi"/>
+              </w:rPr>
+              <w:t>Nella sezione ‘report e statistiche’ non si fa distinzione tra i verbali e le statistiche</w:t>
+            </w:r>
+          </w:p>
+        </w:tc>
+        <w:tc>
+          <w:tcPr>
+            <w:tcW w:w="1769" w:type="dxa"/>
+            <w:shd w:val="clear" w:color="auto" w:fill="D9E2F3" w:themeFill="accent1" w:themeFillTint="33"/>
+          </w:tcPr>
+          <w:p>
+            <w:r>
+              <w:t>Visibilità dello stato di sistema</w:t>
+            </w:r>
+          </w:p>
+        </w:tc>
+        <w:tc>
+          <w:tcPr>
+            <w:tcW w:w="2046" w:type="dxa"/>
+            <w:shd w:val="clear" w:color="auto" w:fill="D9E2F3" w:themeFill="accent1" w:themeFillTint="33"/>
+          </w:tcPr>
+          <w:p>
+            <w:r>
+              <w:t>Essendo due sezioni distinte bisognerebbe separarne la visualizzazione</w:t>
+            </w:r>
+          </w:p>
+        </w:tc>
+        <w:tc>
+          <w:tcPr>
+            <w:tcW w:w="979" w:type="dxa"/>
+            <w:shd w:val="clear" w:color="auto" w:fill="D9E2F3" w:themeFill="accent1" w:themeFillTint="33"/>
+          </w:tcPr>
+          <w:p>
+            <w:pPr>
+              <w:jc w:val="center"/>
+            </w:pPr>
+            <w:r>
+              <w:t>4</w:t>
+            </w:r>
+          </w:p>
+        </w:tc>
+      </w:tr>
+      <w:tr>
+        <w:tc>
+          <w:tcPr>
+            <w:tcW w:w="1101" w:type="dxa"/>
+            <w:shd w:val="clear" w:color="auto" w:fill="auto"/>
+          </w:tcPr>
+          <w:p>
+            <w:pPr>
+              <w:jc w:val="center"/>
+            </w:pPr>
+            <w:r>
+              <w:t>4</w:t>
+            </w:r>
+          </w:p>
+        </w:tc>
+        <w:tc>
+          <w:tcPr>
+            <w:tcW w:w="1129" w:type="dxa"/>
+            <w:shd w:val="clear" w:color="auto" w:fill="auto"/>
+          </w:tcPr>
+          <w:p>
+            <w:pPr>
+              <w:jc w:val="center"/>
+            </w:pPr>
+            <w:r>
+              <w:t>Tutte le pagine</w:t>
+            </w:r>
+          </w:p>
+        </w:tc>
+        <w:tc>
+          <w:tcPr>
+            <w:tcW w:w="2604" w:type="dxa"/>
+            <w:shd w:val="clear" w:color="auto" w:fill="auto"/>
+          </w:tcPr>
+          <w:p>
+            <w:r>
+              <w:t>Manca un pulsante per tornare alla Homepage</w:t>
+            </w:r>
+          </w:p>
+        </w:tc>
+        <w:tc>
+          <w:tcPr>
+            <w:tcW w:w="1769" w:type="dxa"/>
+            <w:shd w:val="clear" w:color="auto" w:fill="auto"/>
+          </w:tcPr>
+          <w:p>
+            <w:r>
+              <w:t>Controllo da parte dell’utente e sua libertà</w:t>
+            </w:r>
+          </w:p>
+        </w:tc>
+        <w:tc>
+          <w:tcPr>
+            <w:tcW w:w="2046" w:type="dxa"/>
+            <w:shd w:val="clear" w:color="auto" w:fill="auto"/>
+          </w:tcPr>
+          <w:p>
+            <w:r>
+              <w:t>Inserire un pulsante per tornare alla homepage in tutte le pagine del gestionale</w:t>
+            </w:r>
+          </w:p>
+        </w:tc>
+        <w:tc>
+          <w:tcPr>
+            <w:tcW w:w="979" w:type="dxa"/>
+            <w:shd w:val="clear" w:color="auto" w:fill="auto"/>
+          </w:tcPr>
+          <w:p>
+            <w:pPr>
+              <w:jc w:val="center"/>
+            </w:pPr>
+            <w:r>
+              <w:t>5</w:t>
+            </w:r>
+          </w:p>
+        </w:tc>
+      </w:tr>
+    </w:tbl>
+    <w:p/>
     <w:sectPr>
       <w:pgSz w:w="11906" w:h="16838"/>
       <w:pgMar w:top="1417" w:right="1134" w:bottom="1134" w:left="1134" w:header="708" w:footer="708" w:gutter="0"/>
@@ -2058,6 +2045,30 @@
       </w:r>
     </w:p>
   </w:footnote>
+  <w:footnote w:id="2">
+    <w:p>
+      <w:pPr>
+        <w:pStyle w:val="Testonotaapidipagina"/>
+      </w:pPr>
+      <w:r>
+        <w:rPr>
+          <w:rStyle w:val="Rimandonotaapidipagina"/>
+        </w:rPr>
+        <w:footnoteRef/>
+      </w:r>
+      <w:r>
+        <w:t xml:space="preserve"> Il grado di severità è indicato con un valore che varia da 1 = problema </w:t>
+      </w:r>
+      <w:proofErr w:type="gramStart"/>
+      <w:r>
+        <w:t>lieve  –</w:t>
+      </w:r>
+      <w:proofErr w:type="gramEnd"/>
+      <w:r>
+        <w:t xml:space="preserve"> 5 = problema grave.</w:t>
+      </w:r>
+    </w:p>
+  </w:footnote>
 </w:footnotes>
 </file>
 
@@ -2065,92 +2076,181 @@
 <w:numbering xmlns:wpc="http://schemas.microsoft.com/office/word/2010/wordprocessingCanvas" xmlns:cx="http://schemas.microsoft.com/office/drawing/2014/chartex" xmlns:cx1="http://schemas.microsoft.com/office/drawing/2015/9/8/chartex" xmlns:cx2="http://schemas.microsoft.com/office/drawing/2015/10/21/chartex" xmlns:cx3="http://schemas.microsoft.com/office/drawing/2016/5/9/chartex" xmlns:cx4="http://schemas.microsoft.com/office/drawing/2016/5/10/chartex" xmlns:cx5="http://schemas.microsoft.com/office/drawing/2016/5/11/chartex" xmlns:cx6="http://schemas.microsoft.com/office/drawing/2016/5/12/chartex" xmlns:cx7="http://schemas.microsoft.com/office/drawing/2016/5/13/chartex" xmlns:cx8="http://schemas.microsoft.com/office/drawing/2016/5/14/chartex" xmlns:mc="http://schemas.openxmlformats.org/markup-compatibility/2006" xmlns:aink="http://schemas.microsoft.com/office/drawing/2016/ink" xmlns:am3d="http://schemas.microsoft.com/office/drawing/2017/model3d" xmlns:o="urn:schemas-microsoft-com:office:office" xmlns:r="http://schemas.openxmlformats.org/officeDocument/2006/relationships" xmlns:m="http://schemas.openxmlformats.org/officeDocument/2006/math" xmlns:v="urn:schemas-microsoft-com:vml" xmlns:wp14="http://schemas.microsoft.com/office/word/2010/wordprocessingDrawing" xmlns:wp="http://schemas.openxmlformats.org/drawingml/2006/wordprocessingDrawing" xmlns:w10="urn:schemas-microsoft-com:office:word" xmlns:w="http://schemas.openxmlformats.org/wordprocessingml/2006/main" xmlns:w14="http://schemas.microsoft.com/office/word/2010/wordml" xmlns:w15="http://schemas.microsoft.com/office/word/2012/wordml" xmlns:w16cid="http://schemas.microsoft.com/office/word/2016/wordml/cid" xmlns:w16se="http://schemas.microsoft.com/office/word/2015/wordml/symex" xmlns:wpg="http://schemas.microsoft.com/office/word/2010/wordprocessingGroup" xmlns:wpi="http://schemas.microsoft.com/office/word/2010/wordprocessingInk" xmlns:wne="http://schemas.microsoft.com/office/word/2006/wordml" xmlns:wps="http://schemas.microsoft.com/office/word/2010/wordprocessingShape" mc:Ignorable="w14 w15 w16se w16cid wp14">
   <w:abstractNum w:abstractNumId="0" w15:restartNumberingAfterBreak="0">
     <w:nsid w:val="61BF1902"/>
-    <w:multiLevelType w:val="hybridMultilevel"/>
-    <w:tmpl w:val="1EAE482A"/>
-    <w:lvl w:ilvl="0" w:tplc="0410000F">
+    <w:multiLevelType w:val="multilevel"/>
+    <w:tmpl w:val="0410001F"/>
+    <w:lvl w:ilvl="0">
       <w:start w:val="1"/>
       <w:numFmt w:val="decimal"/>
       <w:lvlText w:val="%1."/>
       <w:lvlJc w:val="left"/>
       <w:pPr>
-        <w:ind w:left="720" w:hanging="360"/>
+        <w:ind w:left="360" w:hanging="360"/>
       </w:pPr>
     </w:lvl>
-    <w:lvl w:ilvl="1" w:tplc="04100019" w:tentative="1">
+    <w:lvl w:ilvl="1">
       <w:start w:val="1"/>
-      <w:numFmt w:val="lowerLetter"/>
-      <w:lvlText w:val="%2."/>
+      <w:numFmt w:val="decimal"/>
+      <w:lvlText w:val="%1.%2."/>
       <w:lvlJc w:val="left"/>
       <w:pPr>
-        <w:ind w:left="1440" w:hanging="360"/>
+        <w:ind w:left="792" w:hanging="432"/>
       </w:pPr>
     </w:lvl>
-    <w:lvl w:ilvl="2" w:tplc="0410001B" w:tentative="1">
+    <w:lvl w:ilvl="2">
       <w:start w:val="1"/>
-      <w:numFmt w:val="lowerRoman"/>
-      <w:lvlText w:val="%3."/>
-      <w:lvlJc w:val="right"/>
+      <w:numFmt w:val="decimal"/>
+      <w:lvlText w:val="%1.%2.%3."/>
+      <w:lvlJc w:val="left"/>
       <w:pPr>
-        <w:ind w:left="2160" w:hanging="180"/>
+        <w:ind w:left="1224" w:hanging="504"/>
       </w:pPr>
     </w:lvl>
-    <w:lvl w:ilvl="3" w:tplc="0410000F" w:tentative="1">
+    <w:lvl w:ilvl="3">
       <w:start w:val="1"/>
       <w:numFmt w:val="decimal"/>
-      <w:lvlText w:val="%4."/>
+      <w:lvlText w:val="%1.%2.%3.%4."/>
       <w:lvlJc w:val="left"/>
       <w:pPr>
-        <w:ind w:left="2880" w:hanging="360"/>
+        <w:ind w:left="1728" w:hanging="648"/>
       </w:pPr>
     </w:lvl>
-    <w:lvl w:ilvl="4" w:tplc="04100019" w:tentative="1">
+    <w:lvl w:ilvl="4">
       <w:start w:val="1"/>
-      <w:numFmt w:val="lowerLetter"/>
-      <w:lvlText w:val="%5."/>
+      <w:numFmt w:val="decimal"/>
+      <w:lvlText w:val="%1.%2.%3.%4.%5."/>
       <w:lvlJc w:val="left"/>
       <w:pPr>
-        <w:ind w:left="3600" w:hanging="360"/>
+        <w:ind w:left="2232" w:hanging="792"/>
       </w:pPr>
     </w:lvl>
-    <w:lvl w:ilvl="5" w:tplc="0410001B" w:tentative="1">
+    <w:lvl w:ilvl="5">
       <w:start w:val="1"/>
-      <w:numFmt w:val="lowerRoman"/>
-      <w:lvlText w:val="%6."/>
-      <w:lvlJc w:val="right"/>
+      <w:numFmt w:val="decimal"/>
+      <w:lvlText w:val="%1.%2.%3.%4.%5.%6."/>
+      <w:lvlJc w:val="left"/>
       <w:pPr>
-        <w:ind w:left="4320" w:hanging="180"/>
+        <w:ind w:left="2736" w:hanging="936"/>
       </w:pPr>
     </w:lvl>
-    <w:lvl w:ilvl="6" w:tplc="0410000F" w:tentative="1">
+    <w:lvl w:ilvl="6">
       <w:start w:val="1"/>
       <w:numFmt w:val="decimal"/>
-      <w:lvlText w:val="%7."/>
+      <w:lvlText w:val="%1.%2.%3.%4.%5.%6.%7."/>
       <w:lvlJc w:val="left"/>
       <w:pPr>
-        <w:ind w:left="5040" w:hanging="360"/>
+        <w:ind w:left="3240" w:hanging="1080"/>
       </w:pPr>
     </w:lvl>
-    <w:lvl w:ilvl="7" w:tplc="04100019" w:tentative="1">
+    <w:lvl w:ilvl="7">
       <w:start w:val="1"/>
-      <w:numFmt w:val="lowerLetter"/>
-      <w:lvlText w:val="%8."/>
+      <w:numFmt w:val="decimal"/>
+      <w:lvlText w:val="%1.%2.%3.%4.%5.%6.%7.%8."/>
       <w:lvlJc w:val="left"/>
       <w:pPr>
-        <w:ind w:left="5760" w:hanging="360"/>
+        <w:ind w:left="3744" w:hanging="1224"/>
       </w:pPr>
     </w:lvl>
-    <w:lvl w:ilvl="8" w:tplc="0410001B" w:tentative="1">
+    <w:lvl w:ilvl="8">
       <w:start w:val="1"/>
-      <w:numFmt w:val="lowerRoman"/>
-      <w:lvlText w:val="%9."/>
-      <w:lvlJc w:val="right"/>
+      <w:numFmt w:val="decimal"/>
+      <w:lvlText w:val="%1.%2.%3.%4.%5.%6.%7.%8.%9."/>
+      <w:lvlJc w:val="left"/>
       <w:pPr>
-        <w:ind w:left="6480" w:hanging="180"/>
+        <w:ind w:left="4320" w:hanging="1440"/>
+      </w:pPr>
+    </w:lvl>
+  </w:abstractNum>
+  <w:abstractNum w:abstractNumId="1" w15:restartNumberingAfterBreak="0">
+    <w:nsid w:val="73E030F6"/>
+    <w:multiLevelType w:val="multilevel"/>
+    <w:tmpl w:val="0410001F"/>
+    <w:lvl w:ilvl="0">
+      <w:start w:val="1"/>
+      <w:numFmt w:val="decimal"/>
+      <w:lvlText w:val="%1."/>
+      <w:lvlJc w:val="left"/>
+      <w:pPr>
+        <w:ind w:left="1068" w:hanging="360"/>
+      </w:pPr>
+    </w:lvl>
+    <w:lvl w:ilvl="1">
+      <w:start w:val="1"/>
+      <w:numFmt w:val="decimal"/>
+      <w:lvlText w:val="%1.%2."/>
+      <w:lvlJc w:val="left"/>
+      <w:pPr>
+        <w:ind w:left="1500" w:hanging="432"/>
+      </w:pPr>
+    </w:lvl>
+    <w:lvl w:ilvl="2">
+      <w:start w:val="1"/>
+      <w:numFmt w:val="decimal"/>
+      <w:lvlText w:val="%1.%2.%3."/>
+      <w:lvlJc w:val="left"/>
+      <w:pPr>
+        <w:ind w:left="1932" w:hanging="504"/>
+      </w:pPr>
+    </w:lvl>
+    <w:lvl w:ilvl="3">
+      <w:start w:val="1"/>
+      <w:numFmt w:val="decimal"/>
+      <w:lvlText w:val="%1.%2.%3.%4."/>
+      <w:lvlJc w:val="left"/>
+      <w:pPr>
+        <w:ind w:left="2436" w:hanging="648"/>
+      </w:pPr>
+    </w:lvl>
+    <w:lvl w:ilvl="4">
+      <w:start w:val="1"/>
+      <w:numFmt w:val="decimal"/>
+      <w:lvlText w:val="%1.%2.%3.%4.%5."/>
+      <w:lvlJc w:val="left"/>
+      <w:pPr>
+        <w:ind w:left="2940" w:hanging="792"/>
+      </w:pPr>
+    </w:lvl>
+    <w:lvl w:ilvl="5">
+      <w:start w:val="1"/>
+      <w:numFmt w:val="decimal"/>
+      <w:lvlText w:val="%1.%2.%3.%4.%5.%6."/>
+      <w:lvlJc w:val="left"/>
+      <w:pPr>
+        <w:ind w:left="3444" w:hanging="936"/>
+      </w:pPr>
+    </w:lvl>
+    <w:lvl w:ilvl="6">
+      <w:start w:val="1"/>
+      <w:numFmt w:val="decimal"/>
+      <w:lvlText w:val="%1.%2.%3.%4.%5.%6.%7."/>
+      <w:lvlJc w:val="left"/>
+      <w:pPr>
+        <w:ind w:left="3948" w:hanging="1080"/>
+      </w:pPr>
+    </w:lvl>
+    <w:lvl w:ilvl="7">
+      <w:start w:val="1"/>
+      <w:numFmt w:val="decimal"/>
+      <w:lvlText w:val="%1.%2.%3.%4.%5.%6.%7.%8."/>
+      <w:lvlJc w:val="left"/>
+      <w:pPr>
+        <w:ind w:left="4452" w:hanging="1224"/>
+      </w:pPr>
+    </w:lvl>
+    <w:lvl w:ilvl="8">
+      <w:start w:val="1"/>
+      <w:numFmt w:val="decimal"/>
+      <w:lvlText w:val="%1.%2.%3.%4.%5.%6.%7.%8.%9."/>
+      <w:lvlJc w:val="left"/>
+      <w:pPr>
+        <w:ind w:left="5028" w:hanging="1440"/>
       </w:pPr>
     </w:lvl>
   </w:abstractNum>
   <w:num w:numId="1">
     <w:abstractNumId w:val="0"/>
+  </w:num>
+  <w:num w:numId="2">
+    <w:abstractNumId w:val="1"/>
   </w:num>
 </w:numbering>
 </file>
@@ -2574,6 +2674,28 @@
       <w:szCs w:val="32"/>
     </w:rPr>
   </w:style>
+  <w:style w:type="paragraph" w:styleId="Titolo2">
+    <w:name w:val="heading 2"/>
+    <w:basedOn w:val="Normale"/>
+    <w:next w:val="Normale"/>
+    <w:link w:val="Titolo2Carattere"/>
+    <w:uiPriority w:val="9"/>
+    <w:unhideWhenUsed/>
+    <w:qFormat/>
+    <w:rsid w:val="00BE14DB"/>
+    <w:pPr>
+      <w:keepNext/>
+      <w:keepLines/>
+      <w:spacing w:before="40" w:after="0"/>
+      <w:outlineLvl w:val="1"/>
+    </w:pPr>
+    <w:rPr>
+      <w:rFonts w:eastAsiaTheme="majorEastAsia" w:cstheme="majorBidi"/>
+      <w:color w:val="000000" w:themeColor="text1"/>
+      <w:sz w:val="26"/>
+      <w:szCs w:val="26"/>
+    </w:rPr>
+  </w:style>
   <w:style w:type="character" w:default="1" w:styleId="Carpredefinitoparagrafo">
     <w:name w:val="Default Paragraph Font"/>
     <w:uiPriority w:val="1"/>
@@ -2742,6 +2864,19 @@
     <w:rsid w:val="00D17A6F"/>
     <w:rPr>
       <w:vertAlign w:val="superscript"/>
+    </w:rPr>
+  </w:style>
+  <w:style w:type="character" w:customStyle="1" w:styleId="Titolo2Carattere">
+    <w:name w:val="Titolo 2 Carattere"/>
+    <w:basedOn w:val="Carpredefinitoparagrafo"/>
+    <w:link w:val="Titolo2"/>
+    <w:uiPriority w:val="9"/>
+    <w:rsid w:val="00BE14DB"/>
+    <w:rPr>
+      <w:rFonts w:eastAsiaTheme="majorEastAsia" w:cstheme="majorBidi"/>
+      <w:color w:val="000000" w:themeColor="text1"/>
+      <w:sz w:val="26"/>
+      <w:szCs w:val="26"/>
     </w:rPr>
   </w:style>
 </w:styles>
@@ -3066,7 +3201,7 @@
 </file>
 
 <file path=customXml/itemProps2.xml><?xml version="1.0" encoding="utf-8"?>
-<ds:datastoreItem xmlns:ds="http://schemas.openxmlformats.org/officeDocument/2006/customXml" ds:itemID="{89C52935-3956-49A6-BEB3-812A25534D33}">
+<ds:datastoreItem xmlns:ds="http://schemas.openxmlformats.org/officeDocument/2006/customXml" ds:itemID="{49C10DD8-673A-4F28-901B-141CFED63419}">
   <ds:schemaRefs>
     <ds:schemaRef ds:uri="http://schemas.openxmlformats.org/officeDocument/2006/bibliography"/>
   </ds:schemaRefs>

</xml_diff>